<commit_message>
MAJ fonctionalités de l'application
</commit_message>
<xml_diff>
--- a/Fonctionalités.docx
+++ b/Fonctionalités.docx
@@ -8,6 +8,8 @@
           <w:lang w:val="fr-FR"/>
         </w:rPr>
       </w:pPr>
+      <w:bookmarkStart w:id="0" w:name="_GoBack"/>
+      <w:bookmarkEnd w:id="0"/>
       <w:r>
         <w:rPr>
           <w:b/>
@@ -174,6 +176,7 @@
     <w:p>
       <w:pPr>
         <w:rPr>
+          <w:strike/>
           <w:lang w:val="fr-FR"/>
         </w:rPr>
       </w:pPr>
@@ -181,42 +184,35 @@
         <w:rPr>
           <w:b/>
           <w:bCs/>
+          <w:strike/>
           <w:lang w:val="fr-FR"/>
         </w:rPr>
         <w:t>Fonctionnalité de gestion de publicité :</w:t>
       </w:r>
       <w:r>
         <w:rPr>
+          <w:strike/>
           <w:lang w:val="fr-FR"/>
         </w:rPr>
         <w:t xml:space="preserve"> </w:t>
       </w:r>
       <w:r>
         <w:rPr>
-          <w:lang w:val="fr-FR"/>
-        </w:rPr>
-        <w:t>lors de la connexion d’un client</w:t>
-      </w:r>
-      <w:r>
-        <w:rPr>
-          <w:lang w:val="fr-FR"/>
-        </w:rPr>
-        <w:t xml:space="preserve"> avec sa carte de fidélité,</w:t>
-      </w:r>
-      <w:r>
-        <w:rPr>
-          <w:lang w:val="fr-FR"/>
-        </w:rPr>
-        <w:t xml:space="preserve"> </w:t>
-      </w:r>
-      <w:r>
-        <w:rPr>
+          <w:strike/>
+          <w:lang w:val="fr-FR"/>
+        </w:rPr>
+        <w:t xml:space="preserve">lors de la connexion d’un client avec sa carte de fidélité, </w:t>
+      </w:r>
+      <w:r>
+        <w:rPr>
+          <w:strike/>
           <w:lang w:val="fr-FR"/>
         </w:rPr>
         <w:t xml:space="preserve">un thread </w:t>
       </w:r>
       <w:r>
         <w:rPr>
+          <w:strike/>
           <w:lang w:val="fr-FR"/>
         </w:rPr>
         <w:t xml:space="preserve">comparera la date de début d’avantage et la date du jour. Lorsque celles-ci correspondent, une notification s’ouvre pour informer le client de l’avantage auquel il a droit. </w:t>
@@ -363,7 +359,19 @@
         <w:rPr>
           <w:lang w:val="fr-FR"/>
         </w:rPr>
-        <w:t xml:space="preserve">Les employés sont prévenus et ils ont la possibilité de réapprovisionner le stock avec de nouvelles marchandises. </w:t>
+        <w:t xml:space="preserve">Les employés sont prévenus </w:t>
+      </w:r>
+      <w:r>
+        <w:rPr>
+          <w:lang w:val="fr-FR"/>
+        </w:rPr>
+        <w:t xml:space="preserve">lors d’une recherche </w:t>
+      </w:r>
+      <w:r>
+        <w:rPr>
+          <w:lang w:val="fr-FR"/>
+        </w:rPr>
+        <w:t xml:space="preserve">et ils ont la possibilité de réapprovisionner le stock avec de nouvelles marchandises. </w:t>
       </w:r>
       <w:r>
         <w:rPr>
@@ -508,8 +516,6 @@
           <w:lang w:val="fr-FR"/>
         </w:rPr>
       </w:pPr>
-      <w:bookmarkStart w:id="0" w:name="_GoBack"/>
-      <w:bookmarkEnd w:id="0"/>
     </w:p>
     <w:p>
       <w:pPr>

</xml_diff>